<commit_message>
maggie's phase 1 report edit
</commit_message>
<xml_diff>
--- a/Research/Real Hands/Goal Size for Prosthetic.docx
+++ b/Research/Real Hands/Goal Size for Prosthetic.docx
@@ -291,9 +291,14 @@
     <w:p/>
     <w:p>
       <w:r>
-        <w:t>Source: “Proportions of Hand Segments” (also in this folder)</w:t>
-      </w:r>
-    </w:p>
+        <w:t>Source: “Proportions of Hand Segments</w:t>
+      </w:r>
+      <w:bookmarkStart w:id="0" w:name="_GoBack"/>
+      <w:r>
+        <w:t>” (also in this folder)</w:t>
+      </w:r>
+    </w:p>
+    <w:bookmarkEnd w:id="0"/>
     <w:p/>
     <w:p>
       <w:r>
@@ -575,19 +580,10 @@
         <w:rPr>
           <w:b/>
         </w:rPr>
-        <w:t xml:space="preserve">Weight of the </w:t>
-      </w:r>
-      <w:r>
-        <w:rPr>
-          <w:b/>
-        </w:rPr>
-        <w:t>hand &amp; forearm</w:t>
-      </w:r>
-      <w:r>
-        <w:t xml:space="preserve"> </w:t>
-      </w:r>
-      <w:r>
-        <w:t>= 1,699.1 grams</w:t>
+        <w:t>Weight of the hand &amp; forearm</w:t>
+      </w:r>
+      <w:r>
+        <w:t xml:space="preserve"> = 1,699.1 grams</w:t>
       </w:r>
     </w:p>
     <w:p>
@@ -736,8 +732,6 @@
       <w:r>
         <w:t>*as expressed as percentage of total bodyweight</w:t>
       </w:r>
-      <w:bookmarkStart w:id="0" w:name="_GoBack"/>
-      <w:bookmarkEnd w:id="0"/>
     </w:p>
     <w:p>
       <w:pPr>

</xml_diff>